<commit_message>
17/04/2025 Implementacion de función para Mutar y Reemplazar Peor Bacteria
</commit_message>
<xml_diff>
--- a/a.alamilla-Seminario.docx
+++ b/a.alamilla-Seminario.docx
@@ -1849,16 +1849,908 @@
     <w:p>
       <w:pPr>
         <w:pStyle w:val="Ttulo1"/>
-        <w:rPr>
-          <w:lang w:val="en-US"/>
-        </w:rPr>
-      </w:pPr>
-      <w:r>
-        <w:rPr>
-          <w:lang w:val="en-US"/>
-        </w:rPr>
+        <w:jc w:val="both"/>
+      </w:pPr>
+      <w:r>
         <w:lastRenderedPageBreak/>
-        <w:t>Referencias</w:t>
+        <w:t xml:space="preserve">Análisis </w:t>
+      </w:r>
+      <w:r>
+        <w:t>de desempeño</w:t>
+      </w:r>
+      <w:r>
+        <w:t xml:space="preserve"> del algoritmo</w:t>
+      </w:r>
+    </w:p>
+    <w:p>
+      <w:pPr>
+        <w:rPr>
+          <w:rStyle w:val="nfasisintenso"/>
+        </w:rPr>
+      </w:pPr>
+      <w:r>
+        <w:rPr>
+          <w:rStyle w:val="nfasisintenso"/>
+        </w:rPr>
+        <w:t>Evaluación del Fitness:</w:t>
+      </w:r>
+    </w:p>
+    <w:p>
+      <w:pPr>
+        <w:pStyle w:val="paragraph"/>
+        <w:spacing w:before="0" w:beforeAutospacing="0" w:after="0" w:afterAutospacing="0"/>
+        <w:jc w:val="both"/>
+        <w:textAlignment w:val="baseline"/>
+        <w:rPr>
+          <w:rFonts w:ascii="Arial" w:hAnsi="Arial" w:cs="Arial"/>
+          <w:sz w:val="18"/>
+          <w:szCs w:val="18"/>
+        </w:rPr>
+      </w:pPr>
+      <w:r>
+        <w:rPr>
+          <w:rStyle w:val="nfasisintenso"/>
+          <w:i w:val="0"/>
+          <w:iCs w:val="0"/>
+          <w:noProof/>
+        </w:rPr>
+        <w:drawing>
+          <wp:inline distT="0" distB="0" distL="0" distR="0" wp14:anchorId="3DA76713" wp14:editId="70789056">
+            <wp:extent cx="5288280" cy="3124200"/>
+            <wp:effectExtent l="0" t="0" r="7620" b="0"/>
+            <wp:docPr id="1" name="Imagen 1" descr="Gráfico, Gráfico de líneas&#10;&#10;Descripción generada automáticamente"/>
+            <wp:cNvGraphicFramePr>
+              <a:graphicFrameLocks xmlns:a="http://schemas.openxmlformats.org/drawingml/2006/main" noChangeAspect="1"/>
+            </wp:cNvGraphicFramePr>
+            <a:graphic xmlns:a="http://schemas.openxmlformats.org/drawingml/2006/main">
+              <a:graphicData uri="http://schemas.openxmlformats.org/drawingml/2006/picture">
+                <pic:pic xmlns:pic="http://schemas.openxmlformats.org/drawingml/2006/picture">
+                  <pic:nvPicPr>
+                    <pic:cNvPr id="1" name="Imagen 1" descr="Gráfico, Gráfico de líneas&#10;&#10;Descripción generada automáticamente"/>
+                    <pic:cNvPicPr>
+                      <a:picLocks noChangeAspect="1" noChangeArrowheads="1"/>
+                    </pic:cNvPicPr>
+                  </pic:nvPicPr>
+                  <pic:blipFill>
+                    <a:blip r:embed="rId8">
+                      <a:extLst>
+                        <a:ext uri="{28A0092B-C50C-407E-A947-70E740481C1C}">
+                          <a14:useLocalDpi xmlns:a14="http://schemas.microsoft.com/office/drawing/2010/main" val="0"/>
+                        </a:ext>
+                      </a:extLst>
+                    </a:blip>
+                    <a:srcRect/>
+                    <a:stretch>
+                      <a:fillRect/>
+                    </a:stretch>
+                  </pic:blipFill>
+                  <pic:spPr bwMode="auto">
+                    <a:xfrm>
+                      <a:off x="0" y="0"/>
+                      <a:ext cx="5288280" cy="3124200"/>
+                    </a:xfrm>
+                    <a:prstGeom prst="rect">
+                      <a:avLst/>
+                    </a:prstGeom>
+                    <a:noFill/>
+                    <a:ln>
+                      <a:noFill/>
+                    </a:ln>
+                  </pic:spPr>
+                </pic:pic>
+              </a:graphicData>
+            </a:graphic>
+          </wp:inline>
+        </w:drawing>
+      </w:r>
+      <w:r>
+        <w:rPr>
+          <w:rFonts w:ascii="Aptos" w:hAnsi="Aptos"/>
+          <w:color w:val="000000"/>
+          <w:shd w:val="clear" w:color="auto" w:fill="FFFFFF"/>
+          <w:lang w:val="es-ES"/>
+        </w:rPr>
+        <w:br/>
+      </w:r>
+      <w:r>
+        <w:rPr>
+          <w:rStyle w:val="normaltextrun"/>
+          <w:rFonts w:ascii="Arial" w:hAnsi="Arial" w:cs="Arial"/>
+          <w:lang w:val="es-ES"/>
+        </w:rPr>
+        <w:t>La gráfica muestra la evaluación del fitness a lo largo de 100 ejecuciones del algoritmo BFOA Paralelo.</w:t>
+      </w:r>
+      <w:r>
+        <w:rPr>
+          <w:rStyle w:val="eop"/>
+          <w:rFonts w:ascii="Arial" w:eastAsiaTheme="minorEastAsia" w:hAnsi="Arial" w:cs="Arial"/>
+        </w:rPr>
+        <w:t> </w:t>
+      </w:r>
+    </w:p>
+    <w:p>
+      <w:pPr>
+        <w:pStyle w:val="paragraph"/>
+        <w:spacing w:before="0" w:beforeAutospacing="0" w:after="0" w:afterAutospacing="0"/>
+        <w:jc w:val="both"/>
+        <w:textAlignment w:val="baseline"/>
+        <w:rPr>
+          <w:rFonts w:ascii="Arial" w:hAnsi="Arial" w:cs="Arial"/>
+          <w:sz w:val="18"/>
+          <w:szCs w:val="18"/>
+        </w:rPr>
+      </w:pPr>
+      <w:r>
+        <w:rPr>
+          <w:rStyle w:val="normaltextrun"/>
+          <w:rFonts w:ascii="Arial" w:hAnsi="Arial" w:cs="Arial"/>
+          <w:lang w:val="es-ES"/>
+        </w:rPr>
+        <w:t>Al observar detenidamente la gráfica se pude concluir que la mayoría de los valores de fitness se mantienen estables alrededor de 18.4, lo que indica que el algoritmo tiene un rendimiento consistente en la mayoría de las ejecuciones. Con algunos picos con resultados sobresalientes como en las ejecuciones 7, 28, 67 y 76. Esto sugiere que, a excepción de los picos, el fitness no varía significativamente, lo que sugiere que el algoritmo converge a soluciones similares en la mayoría de los casos.</w:t>
+      </w:r>
+      <w:r>
+        <w:rPr>
+          <w:rStyle w:val="eop"/>
+          <w:rFonts w:ascii="Arial" w:eastAsiaTheme="minorEastAsia" w:hAnsi="Arial" w:cs="Arial"/>
+        </w:rPr>
+        <w:t> </w:t>
+      </w:r>
+    </w:p>
+    <w:p>
+      <w:pPr>
+        <w:pStyle w:val="paragraph"/>
+        <w:spacing w:before="0" w:beforeAutospacing="0" w:after="0" w:afterAutospacing="0"/>
+        <w:jc w:val="both"/>
+        <w:textAlignment w:val="baseline"/>
+        <w:rPr>
+          <w:rFonts w:ascii="Arial" w:hAnsi="Arial" w:cs="Arial"/>
+          <w:sz w:val="18"/>
+          <w:szCs w:val="18"/>
+        </w:rPr>
+      </w:pPr>
+      <w:r>
+        <w:rPr>
+          <w:rStyle w:val="normaltextrun"/>
+          <w:rFonts w:ascii="Arial" w:hAnsi="Arial" w:cs="Arial"/>
+          <w:b/>
+          <w:bCs/>
+          <w:lang w:val="es-ES"/>
+        </w:rPr>
+        <w:t>Posible optimización: </w:t>
+      </w:r>
+      <w:r>
+        <w:rPr>
+          <w:rStyle w:val="eop"/>
+          <w:rFonts w:ascii="Arial" w:eastAsiaTheme="minorEastAsia" w:hAnsi="Arial" w:cs="Arial"/>
+        </w:rPr>
+        <w:t> </w:t>
+      </w:r>
+    </w:p>
+    <w:p>
+      <w:pPr>
+        <w:pStyle w:val="paragraph"/>
+        <w:spacing w:before="0" w:beforeAutospacing="0" w:after="0" w:afterAutospacing="0"/>
+        <w:jc w:val="both"/>
+        <w:textAlignment w:val="baseline"/>
+        <w:rPr>
+          <w:rStyle w:val="nfasisintenso"/>
+          <w:rFonts w:ascii="Arial" w:hAnsi="Arial" w:cs="Arial"/>
+          <w:i w:val="0"/>
+          <w:iCs w:val="0"/>
+          <w:color w:val="auto"/>
+          <w:sz w:val="18"/>
+          <w:szCs w:val="18"/>
+        </w:rPr>
+      </w:pPr>
+      <w:r>
+        <w:rPr>
+          <w:rStyle w:val="normaltextrun"/>
+          <w:rFonts w:ascii="Arial" w:hAnsi="Arial" w:cs="Arial"/>
+          <w:lang w:val="es-ES"/>
+        </w:rPr>
+        <w:t>La baja variabilidad sugiere que el algoritmo puede estar atrapado en óptimos locales con frecuencia. Podría ser beneficioso explorar ajustes en los parámetros del algoritmo, como la dispersión de las bacterias o la tasa de mutación, para fomentar una mayor exploración del espacio de soluciones.</w:t>
+      </w:r>
+      <w:r>
+        <w:rPr>
+          <w:rStyle w:val="eop"/>
+          <w:rFonts w:ascii="Arial" w:eastAsiaTheme="minorEastAsia" w:hAnsi="Arial" w:cs="Arial"/>
+        </w:rPr>
+        <w:t> </w:t>
+      </w:r>
+    </w:p>
+    <w:p>
+      <w:pPr>
+        <w:rPr>
+          <w:rStyle w:val="nfasisintenso"/>
+        </w:rPr>
+      </w:pPr>
+    </w:p>
+    <w:p>
+      <w:pPr>
+        <w:rPr>
+          <w:rStyle w:val="nfasisintenso"/>
+        </w:rPr>
+      </w:pPr>
+    </w:p>
+    <w:p>
+      <w:pPr>
+        <w:rPr>
+          <w:rStyle w:val="nfasisintenso"/>
+        </w:rPr>
+      </w:pPr>
+    </w:p>
+    <w:p>
+      <w:pPr>
+        <w:rPr>
+          <w:rStyle w:val="nfasisintenso"/>
+        </w:rPr>
+      </w:pPr>
+    </w:p>
+    <w:p>
+      <w:pPr>
+        <w:rPr>
+          <w:rStyle w:val="nfasisintenso"/>
+        </w:rPr>
+      </w:pPr>
+    </w:p>
+    <w:p>
+      <w:pPr>
+        <w:rPr>
+          <w:rStyle w:val="nfasisintenso"/>
+        </w:rPr>
+      </w:pPr>
+    </w:p>
+    <w:p>
+      <w:pPr>
+        <w:rPr>
+          <w:rStyle w:val="nfasisintenso"/>
+        </w:rPr>
+      </w:pPr>
+    </w:p>
+    <w:p>
+      <w:pPr>
+        <w:rPr>
+          <w:rStyle w:val="nfasisintenso"/>
+        </w:rPr>
+      </w:pPr>
+      <w:r>
+        <w:rPr>
+          <w:rStyle w:val="nfasisintenso"/>
+        </w:rPr>
+        <w:lastRenderedPageBreak/>
+        <w:t>Evaluación del Número de Funciones Evaluadas:</w:t>
+      </w:r>
+    </w:p>
+    <w:p>
+      <w:pPr>
+        <w:pStyle w:val="paragraph"/>
+        <w:spacing w:before="0" w:beforeAutospacing="0" w:after="0" w:afterAutospacing="0"/>
+        <w:jc w:val="both"/>
+        <w:textAlignment w:val="baseline"/>
+        <w:rPr>
+          <w:rFonts w:ascii="Arial" w:hAnsi="Arial" w:cs="Arial"/>
+          <w:sz w:val="18"/>
+          <w:szCs w:val="18"/>
+        </w:rPr>
+      </w:pPr>
+      <w:r>
+        <w:rPr>
+          <w:rStyle w:val="nfasisintenso"/>
+          <w:i w:val="0"/>
+          <w:iCs w:val="0"/>
+          <w:noProof/>
+        </w:rPr>
+        <w:drawing>
+          <wp:inline distT="0" distB="0" distL="0" distR="0" wp14:anchorId="32B3606F" wp14:editId="75221F5B">
+            <wp:extent cx="5288280" cy="2644140"/>
+            <wp:effectExtent l="0" t="0" r="7620" b="3810"/>
+            <wp:docPr id="2" name="Imagen 2" descr="Interfaz de usuario gráfica, Texto, Correo electrónico&#10;&#10;Descripción generada automáticamente"/>
+            <wp:cNvGraphicFramePr>
+              <a:graphicFrameLocks xmlns:a="http://schemas.openxmlformats.org/drawingml/2006/main" noChangeAspect="1"/>
+            </wp:cNvGraphicFramePr>
+            <a:graphic xmlns:a="http://schemas.openxmlformats.org/drawingml/2006/main">
+              <a:graphicData uri="http://schemas.openxmlformats.org/drawingml/2006/picture">
+                <pic:pic xmlns:pic="http://schemas.openxmlformats.org/drawingml/2006/picture">
+                  <pic:nvPicPr>
+                    <pic:cNvPr id="2" name="Imagen 2" descr="Interfaz de usuario gráfica, Texto, Correo electrónico&#10;&#10;Descripción generada automáticamente"/>
+                    <pic:cNvPicPr>
+                      <a:picLocks noChangeAspect="1" noChangeArrowheads="1"/>
+                    </pic:cNvPicPr>
+                  </pic:nvPicPr>
+                  <pic:blipFill>
+                    <a:blip r:embed="rId9">
+                      <a:extLst>
+                        <a:ext uri="{28A0092B-C50C-407E-A947-70E740481C1C}">
+                          <a14:useLocalDpi xmlns:a14="http://schemas.microsoft.com/office/drawing/2010/main" val="0"/>
+                        </a:ext>
+                      </a:extLst>
+                    </a:blip>
+                    <a:srcRect/>
+                    <a:stretch>
+                      <a:fillRect/>
+                    </a:stretch>
+                  </pic:blipFill>
+                  <pic:spPr bwMode="auto">
+                    <a:xfrm>
+                      <a:off x="0" y="0"/>
+                      <a:ext cx="5288280" cy="2644140"/>
+                    </a:xfrm>
+                    <a:prstGeom prst="rect">
+                      <a:avLst/>
+                    </a:prstGeom>
+                    <a:noFill/>
+                    <a:ln>
+                      <a:noFill/>
+                    </a:ln>
+                  </pic:spPr>
+                </pic:pic>
+              </a:graphicData>
+            </a:graphic>
+          </wp:inline>
+        </w:drawing>
+      </w:r>
+      <w:r>
+        <w:rPr>
+          <w:rFonts w:ascii="Aptos" w:hAnsi="Aptos"/>
+          <w:color w:val="000000"/>
+          <w:shd w:val="clear" w:color="auto" w:fill="FFFFFF"/>
+          <w:lang w:val="es-ES"/>
+        </w:rPr>
+        <w:br/>
+      </w:r>
+      <w:r>
+        <w:rPr>
+          <w:rStyle w:val="normaltextrun"/>
+          <w:rFonts w:ascii="Arial" w:hAnsi="Arial" w:cs="Arial"/>
+          <w:lang w:val="es-ES"/>
+        </w:rPr>
+        <w:t>Esta gráfica muestra la evaluación del número de funciones evaluadas (NFE) a lo largo de 100 ejecuciones del algoritmo BFOA Paralelo. </w:t>
+      </w:r>
+      <w:r>
+        <w:rPr>
+          <w:rStyle w:val="eop"/>
+          <w:rFonts w:ascii="Arial" w:eastAsiaTheme="minorEastAsia" w:hAnsi="Arial" w:cs="Arial"/>
+        </w:rPr>
+        <w:t> </w:t>
+      </w:r>
+    </w:p>
+    <w:p>
+      <w:pPr>
+        <w:pStyle w:val="paragraph"/>
+        <w:spacing w:before="0" w:beforeAutospacing="0" w:after="0" w:afterAutospacing="0"/>
+        <w:jc w:val="both"/>
+        <w:textAlignment w:val="baseline"/>
+        <w:rPr>
+          <w:rFonts w:ascii="Arial" w:hAnsi="Arial" w:cs="Arial"/>
+          <w:sz w:val="18"/>
+          <w:szCs w:val="18"/>
+        </w:rPr>
+      </w:pPr>
+      <w:r>
+        <w:rPr>
+          <w:rStyle w:val="normaltextrun"/>
+          <w:rFonts w:ascii="Arial" w:hAnsi="Arial" w:cs="Arial"/>
+          <w:lang w:val="es-ES"/>
+        </w:rPr>
+        <w:t xml:space="preserve">Al observar detenidamente la gráfica se pude concluir que el NFE se mantiene en un rango cercano a 90-100 en la mayoría de las ejecuciones, pero </w:t>
+      </w:r>
+      <w:r>
+        <w:rPr>
+          <w:rStyle w:val="normaltextrun"/>
+          <w:rFonts w:ascii="Arial" w:hAnsi="Arial" w:cs="Arial"/>
+          <w:lang w:val="es-ES"/>
+        </w:rPr>
+        <w:t>también</w:t>
+      </w:r>
+      <w:r>
+        <w:rPr>
+          <w:rStyle w:val="normaltextrun"/>
+          <w:rFonts w:ascii="Arial" w:hAnsi="Arial" w:cs="Arial"/>
+          <w:lang w:val="es-ES"/>
+        </w:rPr>
+        <w:t xml:space="preserve"> se observan fluctuaciones constantes. Esto indica que el número de evaluaciones de funciones no es exactamente constante, pero tampoco presenta cambios drásticos pues esto posiblemente varia debido al número de bacterias de cada ejecución.</w:t>
+      </w:r>
+      <w:r>
+        <w:rPr>
+          <w:rStyle w:val="eop"/>
+          <w:rFonts w:ascii="Arial" w:eastAsiaTheme="minorEastAsia" w:hAnsi="Arial" w:cs="Arial"/>
+        </w:rPr>
+        <w:t> </w:t>
+      </w:r>
+    </w:p>
+    <w:p>
+      <w:pPr>
+        <w:rPr>
+          <w:rStyle w:val="nfasisintenso"/>
+        </w:rPr>
+      </w:pPr>
+    </w:p>
+    <w:p>
+      <w:pPr>
+        <w:rPr>
+          <w:rStyle w:val="nfasisintenso"/>
+        </w:rPr>
+      </w:pPr>
+      <w:r>
+        <w:rPr>
+          <w:rStyle w:val="nfasisintenso"/>
+        </w:rPr>
+        <w:t xml:space="preserve">Evaluación Puntaje </w:t>
+      </w:r>
+      <w:proofErr w:type="spellStart"/>
+      <w:r>
+        <w:rPr>
+          <w:rStyle w:val="nfasisintenso"/>
+        </w:rPr>
+        <w:t>Blosum</w:t>
+      </w:r>
+      <w:proofErr w:type="spellEnd"/>
+      <w:r>
+        <w:rPr>
+          <w:rStyle w:val="nfasisintenso"/>
+        </w:rPr>
+        <w:t>:</w:t>
+      </w:r>
+    </w:p>
+    <w:p>
+      <w:pPr>
+        <w:pStyle w:val="paragraph"/>
+        <w:spacing w:before="0" w:beforeAutospacing="0" w:after="0" w:afterAutospacing="0"/>
+        <w:jc w:val="both"/>
+        <w:textAlignment w:val="baseline"/>
+        <w:rPr>
+          <w:rFonts w:ascii="Arial" w:hAnsi="Arial" w:cs="Arial"/>
+          <w:sz w:val="18"/>
+          <w:szCs w:val="18"/>
+        </w:rPr>
+      </w:pPr>
+      <w:r>
+        <w:rPr>
+          <w:rStyle w:val="nfasisintenso"/>
+          <w:i w:val="0"/>
+          <w:iCs w:val="0"/>
+          <w:noProof/>
+        </w:rPr>
+        <w:drawing>
+          <wp:inline distT="0" distB="0" distL="0" distR="0" wp14:anchorId="6A468D96" wp14:editId="35573CBF">
+            <wp:extent cx="5288280" cy="2644140"/>
+            <wp:effectExtent l="0" t="0" r="7620" b="3810"/>
+            <wp:docPr id="3" name="Imagen 3" descr="Gráfico, Gráfico de líneas&#10;&#10;Descripción generada automáticamente"/>
+            <wp:cNvGraphicFramePr>
+              <a:graphicFrameLocks xmlns:a="http://schemas.openxmlformats.org/drawingml/2006/main" noChangeAspect="1"/>
+            </wp:cNvGraphicFramePr>
+            <a:graphic xmlns:a="http://schemas.openxmlformats.org/drawingml/2006/main">
+              <a:graphicData uri="http://schemas.openxmlformats.org/drawingml/2006/picture">
+                <pic:pic xmlns:pic="http://schemas.openxmlformats.org/drawingml/2006/picture">
+                  <pic:nvPicPr>
+                    <pic:cNvPr id="3" name="Imagen 3" descr="Gráfico, Gráfico de líneas&#10;&#10;Descripción generada automáticamente"/>
+                    <pic:cNvPicPr>
+                      <a:picLocks noChangeAspect="1" noChangeArrowheads="1"/>
+                    </pic:cNvPicPr>
+                  </pic:nvPicPr>
+                  <pic:blipFill>
+                    <a:blip r:embed="rId10">
+                      <a:extLst>
+                        <a:ext uri="{28A0092B-C50C-407E-A947-70E740481C1C}">
+                          <a14:useLocalDpi xmlns:a14="http://schemas.microsoft.com/office/drawing/2010/main" val="0"/>
+                        </a:ext>
+                      </a:extLst>
+                    </a:blip>
+                    <a:srcRect/>
+                    <a:stretch>
+                      <a:fillRect/>
+                    </a:stretch>
+                  </pic:blipFill>
+                  <pic:spPr bwMode="auto">
+                    <a:xfrm>
+                      <a:off x="0" y="0"/>
+                      <a:ext cx="5288280" cy="2644140"/>
+                    </a:xfrm>
+                    <a:prstGeom prst="rect">
+                      <a:avLst/>
+                    </a:prstGeom>
+                    <a:noFill/>
+                    <a:ln>
+                      <a:noFill/>
+                    </a:ln>
+                  </pic:spPr>
+                </pic:pic>
+              </a:graphicData>
+            </a:graphic>
+          </wp:inline>
+        </w:drawing>
+      </w:r>
+      <w:r>
+        <w:rPr>
+          <w:rFonts w:ascii="Aptos" w:hAnsi="Aptos"/>
+          <w:color w:val="000000"/>
+          <w:shd w:val="clear" w:color="auto" w:fill="FFFFFF"/>
+          <w:lang w:val="es-ES"/>
+        </w:rPr>
+        <w:br/>
+      </w:r>
+      <w:r>
+        <w:rPr>
+          <w:rStyle w:val="normaltextrun"/>
+          <w:rFonts w:ascii="Arial" w:hAnsi="Arial" w:cs="Arial"/>
+          <w:lang w:val="es-ES"/>
+        </w:rPr>
+        <w:t xml:space="preserve">Esta gráfica muestra la evaluación del </w:t>
+      </w:r>
+      <w:proofErr w:type="spellStart"/>
+      <w:r>
+        <w:rPr>
+          <w:rStyle w:val="normaltextrun"/>
+          <w:rFonts w:ascii="Arial" w:hAnsi="Arial" w:cs="Arial"/>
+          <w:lang w:val="es-ES"/>
+        </w:rPr>
+        <w:t>Blosum</w:t>
+      </w:r>
+      <w:proofErr w:type="spellEnd"/>
+      <w:r>
+        <w:rPr>
+          <w:rStyle w:val="normaltextrun"/>
+          <w:rFonts w:ascii="Arial" w:hAnsi="Arial" w:cs="Arial"/>
+          <w:lang w:val="es-ES"/>
+        </w:rPr>
+        <w:t xml:space="preserve"> Score a lo largo de 100 ejecuciones del algoritmo BFOA Paralelo.</w:t>
+      </w:r>
+      <w:r>
+        <w:rPr>
+          <w:rStyle w:val="eop"/>
+          <w:rFonts w:ascii="Arial" w:eastAsiaTheme="minorEastAsia" w:hAnsi="Arial" w:cs="Arial"/>
+        </w:rPr>
+        <w:t> </w:t>
+      </w:r>
+    </w:p>
+    <w:p>
+      <w:pPr>
+        <w:pStyle w:val="paragraph"/>
+        <w:spacing w:before="0" w:beforeAutospacing="0" w:after="0" w:afterAutospacing="0"/>
+        <w:jc w:val="both"/>
+        <w:textAlignment w:val="baseline"/>
+        <w:rPr>
+          <w:rFonts w:ascii="Arial" w:hAnsi="Arial" w:cs="Arial"/>
+          <w:sz w:val="18"/>
+          <w:szCs w:val="18"/>
+        </w:rPr>
+      </w:pPr>
+      <w:r>
+        <w:rPr>
+          <w:rStyle w:val="normaltextrun"/>
+          <w:rFonts w:ascii="Arial" w:hAnsi="Arial" w:cs="Arial"/>
+          <w:lang w:val="es-ES"/>
+        </w:rPr>
+        <w:t xml:space="preserve">Al observar detenidamente la gráfica se pude concluir el patrón de la gráfica tiene un comportamiento casi idéntico a la de la evaluación de fitness, con valores estables en la mayoría de las ejecuciones y algunos picos en ciertas iteraciones </w:t>
+      </w:r>
+      <w:r>
+        <w:rPr>
+          <w:rStyle w:val="normaltextrun"/>
+          <w:rFonts w:ascii="Arial" w:hAnsi="Arial" w:cs="Arial"/>
+          <w:lang w:val="es-ES"/>
+        </w:rPr>
+        <w:lastRenderedPageBreak/>
+        <w:t xml:space="preserve">(como en 7, 28, 67 y 76). Esto sugiere una correlación directa entre el </w:t>
+      </w:r>
+      <w:proofErr w:type="spellStart"/>
+      <w:r>
+        <w:rPr>
+          <w:rStyle w:val="normaltextrun"/>
+          <w:rFonts w:ascii="Arial" w:hAnsi="Arial" w:cs="Arial"/>
+          <w:lang w:val="es-ES"/>
+        </w:rPr>
+        <w:t>Blosum</w:t>
+      </w:r>
+      <w:proofErr w:type="spellEnd"/>
+      <w:r>
+        <w:rPr>
+          <w:rStyle w:val="normaltextrun"/>
+          <w:rFonts w:ascii="Arial" w:hAnsi="Arial" w:cs="Arial"/>
+          <w:lang w:val="es-ES"/>
+        </w:rPr>
+        <w:t xml:space="preserve"> Score y el fitness, lo que indica que ambos criterios de evaluación están alineados en la optimización.</w:t>
+      </w:r>
+      <w:r>
+        <w:rPr>
+          <w:rStyle w:val="eop"/>
+          <w:rFonts w:ascii="Arial" w:eastAsiaTheme="minorEastAsia" w:hAnsi="Arial" w:cs="Arial"/>
+        </w:rPr>
+        <w:t> </w:t>
+      </w:r>
+    </w:p>
+    <w:p>
+      <w:pPr>
+        <w:rPr>
+          <w:rStyle w:val="nfasisintenso"/>
+        </w:rPr>
+      </w:pPr>
+    </w:p>
+    <w:p>
+      <w:pPr>
+        <w:rPr>
+          <w:rStyle w:val="nfasisintenso"/>
+        </w:rPr>
+      </w:pPr>
+      <w:r>
+        <w:rPr>
+          <w:rStyle w:val="nfasisintenso"/>
+        </w:rPr>
+        <w:t>Evaluación del uso de la CPU:</w:t>
+      </w:r>
+    </w:p>
+    <w:p>
+      <w:pPr>
+        <w:pStyle w:val="paragraph"/>
+        <w:spacing w:before="0" w:beforeAutospacing="0" w:after="0" w:afterAutospacing="0"/>
+        <w:jc w:val="both"/>
+        <w:textAlignment w:val="baseline"/>
+        <w:rPr>
+          <w:rFonts w:ascii="Arial" w:hAnsi="Arial" w:cs="Arial"/>
+          <w:sz w:val="18"/>
+          <w:szCs w:val="18"/>
+        </w:rPr>
+      </w:pPr>
+      <w:r>
+        <w:rPr>
+          <w:rStyle w:val="nfasisintenso"/>
+          <w:i w:val="0"/>
+          <w:iCs w:val="0"/>
+          <w:noProof/>
+        </w:rPr>
+        <w:drawing>
+          <wp:inline distT="0" distB="0" distL="0" distR="0" wp14:anchorId="6064D03D" wp14:editId="693FD96F">
+            <wp:extent cx="5288280" cy="2644140"/>
+            <wp:effectExtent l="0" t="0" r="7620" b="3810"/>
+            <wp:docPr id="4" name="Imagen 4" descr="Imagen que contiene Interfaz de usuario gráfica&#10;&#10;Descripción generada automáticamente"/>
+            <wp:cNvGraphicFramePr>
+              <a:graphicFrameLocks xmlns:a="http://schemas.openxmlformats.org/drawingml/2006/main" noChangeAspect="1"/>
+            </wp:cNvGraphicFramePr>
+            <a:graphic xmlns:a="http://schemas.openxmlformats.org/drawingml/2006/main">
+              <a:graphicData uri="http://schemas.openxmlformats.org/drawingml/2006/picture">
+                <pic:pic xmlns:pic="http://schemas.openxmlformats.org/drawingml/2006/picture">
+                  <pic:nvPicPr>
+                    <pic:cNvPr id="4" name="Imagen 4" descr="Imagen que contiene Interfaz de usuario gráfica&#10;&#10;Descripción generada automáticamente"/>
+                    <pic:cNvPicPr>
+                      <a:picLocks noChangeAspect="1" noChangeArrowheads="1"/>
+                    </pic:cNvPicPr>
+                  </pic:nvPicPr>
+                  <pic:blipFill>
+                    <a:blip r:embed="rId11">
+                      <a:extLst>
+                        <a:ext uri="{28A0092B-C50C-407E-A947-70E740481C1C}">
+                          <a14:useLocalDpi xmlns:a14="http://schemas.microsoft.com/office/drawing/2010/main" val="0"/>
+                        </a:ext>
+                      </a:extLst>
+                    </a:blip>
+                    <a:srcRect/>
+                    <a:stretch>
+                      <a:fillRect/>
+                    </a:stretch>
+                  </pic:blipFill>
+                  <pic:spPr bwMode="auto">
+                    <a:xfrm>
+                      <a:off x="0" y="0"/>
+                      <a:ext cx="5288280" cy="2644140"/>
+                    </a:xfrm>
+                    <a:prstGeom prst="rect">
+                      <a:avLst/>
+                    </a:prstGeom>
+                    <a:noFill/>
+                    <a:ln>
+                      <a:noFill/>
+                    </a:ln>
+                  </pic:spPr>
+                </pic:pic>
+              </a:graphicData>
+            </a:graphic>
+          </wp:inline>
+        </w:drawing>
+      </w:r>
+      <w:r>
+        <w:rPr>
+          <w:rFonts w:ascii="Aptos" w:hAnsi="Aptos"/>
+          <w:color w:val="000000"/>
+          <w:shd w:val="clear" w:color="auto" w:fill="FFFFFF"/>
+          <w:lang w:val="es-ES"/>
+        </w:rPr>
+        <w:br/>
+      </w:r>
+      <w:r>
+        <w:rPr>
+          <w:rStyle w:val="normaltextrun"/>
+          <w:rFonts w:ascii="Arial" w:hAnsi="Arial" w:cs="Arial"/>
+          <w:lang w:val="es-ES"/>
+        </w:rPr>
+        <w:t>Esta gráfica muestra el uso de la CPU a lo largo de 100 ejecuciones del algoritmo BFOA Paralelo. </w:t>
+      </w:r>
+      <w:r>
+        <w:rPr>
+          <w:rStyle w:val="eop"/>
+          <w:rFonts w:ascii="Arial" w:eastAsiaTheme="minorEastAsia" w:hAnsi="Arial" w:cs="Arial"/>
+        </w:rPr>
+        <w:t> </w:t>
+      </w:r>
+    </w:p>
+    <w:p>
+      <w:pPr>
+        <w:pStyle w:val="paragraph"/>
+        <w:spacing w:before="0" w:beforeAutospacing="0" w:after="0" w:afterAutospacing="0"/>
+        <w:jc w:val="both"/>
+        <w:textAlignment w:val="baseline"/>
+        <w:rPr>
+          <w:rFonts w:ascii="Arial" w:hAnsi="Arial" w:cs="Arial"/>
+          <w:sz w:val="18"/>
+          <w:szCs w:val="18"/>
+        </w:rPr>
+      </w:pPr>
+      <w:r>
+        <w:rPr>
+          <w:rStyle w:val="normaltextrun"/>
+          <w:rFonts w:ascii="Arial" w:hAnsi="Arial" w:cs="Arial"/>
+          <w:lang w:val="es-ES"/>
+        </w:rPr>
+        <w:t>Al observar detenidamente la gráfica se pude concluir en las primeras ejecuciones, el uso de CPU aumenta rápidamente hasta estabilizarse cerca del 25%, lo que indica que el algoritmo requiere un breve periodo inicial para alcanzar su carga de trabajo promedio. Una vez que el uso de CPU alcanza su punto estable, se mantiene constante sin fluctuaciones significativas. Esto sugiere que el algoritmo está bien optimizado en términos de carga computacional y no presenta variaciones inesperadas en el uso de recursos.</w:t>
+      </w:r>
+      <w:r>
+        <w:rPr>
+          <w:rStyle w:val="eop"/>
+          <w:rFonts w:ascii="Arial" w:eastAsiaTheme="minorEastAsia" w:hAnsi="Arial" w:cs="Arial"/>
+        </w:rPr>
+        <w:t> </w:t>
+      </w:r>
+    </w:p>
+    <w:p>
+      <w:pPr>
+        <w:rPr>
+          <w:rStyle w:val="nfasisintenso"/>
+        </w:rPr>
+      </w:pPr>
+    </w:p>
+    <w:p>
+      <w:pPr>
+        <w:pStyle w:val="Ttulo1"/>
+        <w:jc w:val="both"/>
+        <w:rPr>
+          <w:rStyle w:val="nfasisintenso"/>
+        </w:rPr>
+      </w:pPr>
+      <w:r>
+        <w:rPr>
+          <w:rStyle w:val="nfasisintenso"/>
+        </w:rPr>
+        <w:t>Mejoras Al Algoritmo para elevar el fitness</w:t>
+      </w:r>
+    </w:p>
+    <w:p>
+      <w:pPr>
+        <w:rPr>
+          <w:rStyle w:val="nfasisintenso"/>
+        </w:rPr>
+      </w:pPr>
+      <w:r>
+        <w:rPr>
+          <w:rStyle w:val="nfasisintenso"/>
+        </w:rPr>
+        <w:t>Implementación de mutaciones adaptativas</w:t>
+      </w:r>
+    </w:p>
+    <w:p>
+      <w:pPr>
+        <w:jc w:val="both"/>
+        <w:rPr>
+          <w:rStyle w:val="nfasisintenso"/>
+          <w:rFonts w:ascii="Arial" w:hAnsi="Arial" w:cs="Arial"/>
+          <w:i w:val="0"/>
+          <w:iCs w:val="0"/>
+          <w:color w:val="auto"/>
+          <w:sz w:val="24"/>
+          <w:szCs w:val="24"/>
+        </w:rPr>
+      </w:pPr>
+      <w:r>
+        <w:rPr>
+          <w:rStyle w:val="nfasisintenso"/>
+          <w:rFonts w:ascii="Arial" w:hAnsi="Arial" w:cs="Arial"/>
+          <w:i w:val="0"/>
+          <w:iCs w:val="0"/>
+          <w:color w:val="auto"/>
+          <w:sz w:val="24"/>
+          <w:szCs w:val="24"/>
+        </w:rPr>
+        <w:t xml:space="preserve">Para esta mejora, el objetivo es reemplazar la función </w:t>
+      </w:r>
+      <w:proofErr w:type="spellStart"/>
+      <w:proofErr w:type="gramStart"/>
+      <w:r>
+        <w:rPr>
+          <w:rStyle w:val="nfasisintenso"/>
+          <w:rFonts w:ascii="Arial" w:hAnsi="Arial" w:cs="Arial"/>
+          <w:i w:val="0"/>
+          <w:iCs w:val="0"/>
+          <w:color w:val="auto"/>
+          <w:sz w:val="24"/>
+          <w:szCs w:val="24"/>
+        </w:rPr>
+        <w:t>replaceWorst</w:t>
+      </w:r>
+      <w:proofErr w:type="spellEnd"/>
+      <w:r>
+        <w:rPr>
+          <w:rStyle w:val="nfasisintenso"/>
+          <w:rFonts w:ascii="Arial" w:hAnsi="Arial" w:cs="Arial"/>
+          <w:i w:val="0"/>
+          <w:iCs w:val="0"/>
+          <w:color w:val="auto"/>
+          <w:sz w:val="24"/>
+          <w:szCs w:val="24"/>
+        </w:rPr>
+        <w:t>(</w:t>
+      </w:r>
+      <w:proofErr w:type="gramEnd"/>
+      <w:r>
+        <w:rPr>
+          <w:rStyle w:val="nfasisintenso"/>
+          <w:rFonts w:ascii="Arial" w:hAnsi="Arial" w:cs="Arial"/>
+          <w:i w:val="0"/>
+          <w:iCs w:val="0"/>
+          <w:color w:val="auto"/>
+          <w:sz w:val="24"/>
+          <w:szCs w:val="24"/>
+        </w:rPr>
+        <w:t>) dentro de la clase bacteria para modificar el comportamiento del algoritmo. Actualmente, esta función sustituye la peor bacteria por una copia exacta de la mejor, lo cual ha demostrado reducir significativamente la diversidad de la población, limitando la generación de nuevas soluciones.</w:t>
+      </w:r>
+    </w:p>
+    <w:p>
+      <w:pPr>
+        <w:jc w:val="both"/>
+        <w:rPr>
+          <w:rStyle w:val="nfasisintenso"/>
+          <w:rFonts w:ascii="Arial" w:hAnsi="Arial" w:cs="Arial"/>
+          <w:i w:val="0"/>
+          <w:iCs w:val="0"/>
+          <w:color w:val="auto"/>
+          <w:sz w:val="24"/>
+          <w:szCs w:val="24"/>
+        </w:rPr>
+      </w:pPr>
+      <w:r>
+        <w:rPr>
+          <w:rStyle w:val="nfasisintenso"/>
+          <w:rFonts w:ascii="Arial" w:hAnsi="Arial" w:cs="Arial"/>
+          <w:i w:val="0"/>
+          <w:iCs w:val="0"/>
+          <w:color w:val="auto"/>
+          <w:sz w:val="24"/>
+          <w:szCs w:val="24"/>
+        </w:rPr>
+        <w:t xml:space="preserve">En su lugar, proponemos implementar una nueva función que realice mutaciones controladas sobre una copia de la mejor bacteria y luego reemplace con ella a la peor. Este cambio permitirá conservar la calidad de las soluciones mejor evaluadas, al mismo tiempo que se introduce diversidad genética en la población. </w:t>
+      </w:r>
+    </w:p>
+    <w:p>
+      <w:pPr>
+        <w:jc w:val="both"/>
+        <w:rPr>
+          <w:rStyle w:val="nfasisintenso"/>
+          <w:rFonts w:ascii="Arial" w:hAnsi="Arial" w:cs="Arial"/>
+          <w:i w:val="0"/>
+          <w:iCs w:val="0"/>
+          <w:color w:val="auto"/>
+          <w:sz w:val="24"/>
+          <w:szCs w:val="24"/>
+        </w:rPr>
+      </w:pPr>
+      <w:r>
+        <w:rPr>
+          <w:rStyle w:val="nfasisintenso"/>
+          <w:rFonts w:ascii="Arial" w:hAnsi="Arial" w:cs="Arial"/>
+          <w:i w:val="0"/>
+          <w:iCs w:val="0"/>
+          <w:color w:val="auto"/>
+          <w:sz w:val="24"/>
+          <w:szCs w:val="24"/>
+        </w:rPr>
+        <w:lastRenderedPageBreak/>
+        <w:t>La nueva función aplicará una de las siguientes mutaciones aleatorias sobre una copia de la mejor bacteria antes de reemplazar a la peor:</w:t>
       </w:r>
     </w:p>
     <w:p>
@@ -1868,6 +2760,617 @@
           <w:ilvl w:val="0"/>
           <w:numId w:val="4"/>
         </w:numPr>
+        <w:jc w:val="both"/>
+        <w:rPr>
+          <w:rStyle w:val="nfasisintenso"/>
+          <w:rFonts w:ascii="Arial" w:hAnsi="Arial" w:cs="Arial"/>
+          <w:i w:val="0"/>
+          <w:iCs w:val="0"/>
+          <w:color w:val="auto"/>
+          <w:sz w:val="24"/>
+          <w:szCs w:val="24"/>
+        </w:rPr>
+      </w:pPr>
+      <w:r>
+        <w:rPr>
+          <w:rStyle w:val="nfasisintenso"/>
+          <w:rFonts w:ascii="Arial" w:hAnsi="Arial" w:cs="Arial"/>
+          <w:i w:val="0"/>
+          <w:iCs w:val="0"/>
+          <w:color w:val="auto"/>
+          <w:sz w:val="24"/>
+          <w:szCs w:val="24"/>
+        </w:rPr>
+        <w:t>Insertar un gap en posición aleatoria</w:t>
+      </w:r>
+      <w:r>
+        <w:rPr>
+          <w:rStyle w:val="nfasisintenso"/>
+          <w:rFonts w:ascii="Arial" w:hAnsi="Arial" w:cs="Arial"/>
+          <w:i w:val="0"/>
+          <w:iCs w:val="0"/>
+          <w:color w:val="auto"/>
+          <w:sz w:val="24"/>
+          <w:szCs w:val="24"/>
+        </w:rPr>
+        <w:t>.</w:t>
+      </w:r>
+    </w:p>
+    <w:p>
+      <w:pPr>
+        <w:pStyle w:val="Prrafodelista"/>
+        <w:numPr>
+          <w:ilvl w:val="0"/>
+          <w:numId w:val="4"/>
+        </w:numPr>
+        <w:jc w:val="both"/>
+        <w:rPr>
+          <w:rStyle w:val="nfasisintenso"/>
+          <w:rFonts w:ascii="Arial" w:hAnsi="Arial" w:cs="Arial"/>
+          <w:i w:val="0"/>
+          <w:iCs w:val="0"/>
+          <w:color w:val="auto"/>
+          <w:sz w:val="24"/>
+          <w:szCs w:val="24"/>
+        </w:rPr>
+      </w:pPr>
+      <w:r>
+        <w:rPr>
+          <w:rStyle w:val="nfasisintenso"/>
+          <w:rFonts w:ascii="Arial" w:hAnsi="Arial" w:cs="Arial"/>
+          <w:i w:val="0"/>
+          <w:iCs w:val="0"/>
+          <w:color w:val="auto"/>
+          <w:sz w:val="24"/>
+          <w:szCs w:val="24"/>
+        </w:rPr>
+        <w:t>Eliminar un gap de una posición existente.</w:t>
+      </w:r>
+    </w:p>
+    <w:p>
+      <w:pPr>
+        <w:pStyle w:val="Prrafodelista"/>
+        <w:numPr>
+          <w:ilvl w:val="0"/>
+          <w:numId w:val="4"/>
+        </w:numPr>
+        <w:jc w:val="both"/>
+        <w:rPr>
+          <w:rStyle w:val="nfasisintenso"/>
+          <w:rFonts w:ascii="Arial" w:hAnsi="Arial" w:cs="Arial"/>
+          <w:i w:val="0"/>
+          <w:iCs w:val="0"/>
+          <w:color w:val="auto"/>
+          <w:sz w:val="24"/>
+          <w:szCs w:val="24"/>
+        </w:rPr>
+      </w:pPr>
+      <w:r>
+        <w:rPr>
+          <w:rStyle w:val="nfasisintenso"/>
+          <w:rFonts w:ascii="Arial" w:hAnsi="Arial" w:cs="Arial"/>
+          <w:i w:val="0"/>
+          <w:iCs w:val="0"/>
+          <w:color w:val="auto"/>
+          <w:sz w:val="24"/>
+          <w:szCs w:val="24"/>
+        </w:rPr>
+        <w:t>Mover un gap de una posición a otra.</w:t>
+      </w:r>
+    </w:p>
+    <w:p>
+      <w:pPr>
+        <w:jc w:val="both"/>
+        <w:rPr>
+          <w:rStyle w:val="nfasisintenso"/>
+          <w:rFonts w:ascii="Arial" w:hAnsi="Arial" w:cs="Arial"/>
+          <w:i w:val="0"/>
+          <w:iCs w:val="0"/>
+          <w:color w:val="auto"/>
+          <w:sz w:val="24"/>
+          <w:szCs w:val="24"/>
+        </w:rPr>
+      </w:pPr>
+      <w:r>
+        <w:rPr>
+          <w:rStyle w:val="nfasisintenso"/>
+          <w:rFonts w:ascii="Arial" w:hAnsi="Arial" w:cs="Arial"/>
+          <w:i w:val="0"/>
+          <w:iCs w:val="0"/>
+          <w:color w:val="auto"/>
+          <w:sz w:val="24"/>
+          <w:szCs w:val="24"/>
+        </w:rPr>
+        <w:t>Este enfoque busca lograr un equilibrio entre explotación (al aprovechar las mejores soluciones) y exploración (al introducir variaciones que puedan llevar a mejoras adicionales).</w:t>
+      </w:r>
+    </w:p>
+    <w:p>
+      <w:pPr>
+        <w:jc w:val="both"/>
+        <w:rPr>
+          <w:rStyle w:val="nfasisintenso"/>
+          <w:rFonts w:ascii="Arial" w:hAnsi="Arial" w:cs="Arial"/>
+          <w:i w:val="0"/>
+          <w:iCs w:val="0"/>
+          <w:color w:val="auto"/>
+          <w:sz w:val="24"/>
+          <w:szCs w:val="24"/>
+        </w:rPr>
+      </w:pPr>
+    </w:p>
+    <w:p>
+      <w:pPr>
+        <w:rPr>
+          <w:rStyle w:val="nfasisintenso"/>
+        </w:rPr>
+      </w:pPr>
+    </w:p>
+    <w:p>
+      <w:pPr>
+        <w:rPr>
+          <w:rStyle w:val="nfasisintenso"/>
+        </w:rPr>
+      </w:pPr>
+    </w:p>
+    <w:p>
+      <w:pPr>
+        <w:rPr>
+          <w:rStyle w:val="nfasisintenso"/>
+        </w:rPr>
+      </w:pPr>
+    </w:p>
+    <w:p>
+      <w:pPr>
+        <w:rPr>
+          <w:rStyle w:val="nfasisintenso"/>
+        </w:rPr>
+      </w:pPr>
+    </w:p>
+    <w:p>
+      <w:pPr>
+        <w:rPr>
+          <w:rStyle w:val="nfasisintenso"/>
+        </w:rPr>
+      </w:pPr>
+    </w:p>
+    <w:p>
+      <w:pPr>
+        <w:rPr>
+          <w:rStyle w:val="nfasisintenso"/>
+        </w:rPr>
+      </w:pPr>
+    </w:p>
+    <w:p>
+      <w:pPr>
+        <w:rPr>
+          <w:rStyle w:val="nfasisintenso"/>
+        </w:rPr>
+      </w:pPr>
+    </w:p>
+    <w:p>
+      <w:pPr>
+        <w:rPr>
+          <w:rStyle w:val="nfasisintenso"/>
+        </w:rPr>
+      </w:pPr>
+    </w:p>
+    <w:p>
+      <w:pPr>
+        <w:rPr>
+          <w:rStyle w:val="nfasisintenso"/>
+        </w:rPr>
+      </w:pPr>
+      <w:r>
+        <w:rPr>
+          <w:rStyle w:val="nfasisintenso"/>
+        </w:rPr>
+        <w:t>Evaluación del uso de los Núcleos:</w:t>
+      </w:r>
+    </w:p>
+    <w:p>
+      <w:pPr>
+        <w:pStyle w:val="paragraph"/>
+        <w:spacing w:before="0" w:beforeAutospacing="0" w:after="0" w:afterAutospacing="0"/>
+        <w:jc w:val="both"/>
+        <w:textAlignment w:val="baseline"/>
+        <w:rPr>
+          <w:rFonts w:ascii="Arial" w:hAnsi="Arial" w:cs="Arial"/>
+          <w:sz w:val="18"/>
+          <w:szCs w:val="18"/>
+        </w:rPr>
+      </w:pPr>
+      <w:r>
+        <w:rPr>
+          <w:rStyle w:val="nfasisintenso"/>
+          <w:i w:val="0"/>
+          <w:iCs w:val="0"/>
+          <w:noProof/>
+        </w:rPr>
+        <w:drawing>
+          <wp:inline distT="0" distB="0" distL="0" distR="0" wp14:anchorId="709B146C" wp14:editId="2B60B70D">
+            <wp:extent cx="5288280" cy="2644140"/>
+            <wp:effectExtent l="0" t="0" r="7620" b="3810"/>
+            <wp:docPr id="5" name="Imagen 5" descr="Gráfico&#10;&#10;Descripción generada automáticamente"/>
+            <wp:cNvGraphicFramePr>
+              <a:graphicFrameLocks xmlns:a="http://schemas.openxmlformats.org/drawingml/2006/main" noChangeAspect="1"/>
+            </wp:cNvGraphicFramePr>
+            <a:graphic xmlns:a="http://schemas.openxmlformats.org/drawingml/2006/main">
+              <a:graphicData uri="http://schemas.openxmlformats.org/drawingml/2006/picture">
+                <pic:pic xmlns:pic="http://schemas.openxmlformats.org/drawingml/2006/picture">
+                  <pic:nvPicPr>
+                    <pic:cNvPr id="5" name="Imagen 5" descr="Gráfico&#10;&#10;Descripción generada automáticamente"/>
+                    <pic:cNvPicPr>
+                      <a:picLocks noChangeAspect="1" noChangeArrowheads="1"/>
+                    </pic:cNvPicPr>
+                  </pic:nvPicPr>
+                  <pic:blipFill>
+                    <a:blip r:embed="rId12">
+                      <a:extLst>
+                        <a:ext uri="{28A0092B-C50C-407E-A947-70E740481C1C}">
+                          <a14:useLocalDpi xmlns:a14="http://schemas.microsoft.com/office/drawing/2010/main" val="0"/>
+                        </a:ext>
+                      </a:extLst>
+                    </a:blip>
+                    <a:srcRect/>
+                    <a:stretch>
+                      <a:fillRect/>
+                    </a:stretch>
+                  </pic:blipFill>
+                  <pic:spPr bwMode="auto">
+                    <a:xfrm>
+                      <a:off x="0" y="0"/>
+                      <a:ext cx="5288280" cy="2644140"/>
+                    </a:xfrm>
+                    <a:prstGeom prst="rect">
+                      <a:avLst/>
+                    </a:prstGeom>
+                    <a:noFill/>
+                    <a:ln>
+                      <a:noFill/>
+                    </a:ln>
+                  </pic:spPr>
+                </pic:pic>
+              </a:graphicData>
+            </a:graphic>
+          </wp:inline>
+        </w:drawing>
+      </w:r>
+      <w:r>
+        <w:rPr>
+          <w:rFonts w:ascii="Aptos" w:hAnsi="Aptos"/>
+          <w:color w:val="000000"/>
+          <w:shd w:val="clear" w:color="auto" w:fill="FFFFFF"/>
+          <w:lang w:val="es-ES"/>
+        </w:rPr>
+        <w:br/>
+      </w:r>
+      <w:r>
+        <w:rPr>
+          <w:rStyle w:val="normaltextrun"/>
+          <w:rFonts w:ascii="Arial" w:hAnsi="Arial" w:cs="Arial"/>
+          <w:lang w:val="es-ES"/>
+        </w:rPr>
+        <w:t>Esta gráfica muestra el uso de los núcleos de la CPU durante 100 ejecuciones del BFOA Paralelo.</w:t>
+      </w:r>
+      <w:r>
+        <w:rPr>
+          <w:rStyle w:val="eop"/>
+          <w:rFonts w:ascii="Arial" w:eastAsiaTheme="minorEastAsia" w:hAnsi="Arial" w:cs="Arial"/>
+        </w:rPr>
+        <w:t> </w:t>
+      </w:r>
+    </w:p>
+    <w:p>
+      <w:pPr>
+        <w:pStyle w:val="paragraph"/>
+        <w:spacing w:before="0" w:beforeAutospacing="0" w:after="0" w:afterAutospacing="0"/>
+        <w:jc w:val="both"/>
+        <w:textAlignment w:val="baseline"/>
+        <w:rPr>
+          <w:rFonts w:ascii="Arial" w:hAnsi="Arial" w:cs="Arial"/>
+          <w:sz w:val="18"/>
+          <w:szCs w:val="18"/>
+        </w:rPr>
+      </w:pPr>
+      <w:r>
+        <w:rPr>
+          <w:rStyle w:val="normaltextrun"/>
+          <w:rFonts w:ascii="Arial" w:hAnsi="Arial" w:cs="Arial"/>
+          <w:lang w:val="es-ES"/>
+        </w:rPr>
+        <w:t xml:space="preserve">Al observar detenidamente la gráfica se pude concluir que todos los núcleos están siendo utilizados de manera relativamente uniforme, con valores entre 25% y 35%. </w:t>
+      </w:r>
+      <w:r>
+        <w:rPr>
+          <w:rStyle w:val="normaltextrun"/>
+          <w:rFonts w:ascii="Arial" w:hAnsi="Arial" w:cs="Arial"/>
+          <w:lang w:val="es-ES"/>
+        </w:rPr>
+        <w:lastRenderedPageBreak/>
+        <w:t>Esto indica que el algoritmo está ejecutándose en paralelo y distribuyendo la carga de trabajo de manera eficiente.</w:t>
+      </w:r>
+      <w:r>
+        <w:rPr>
+          <w:rStyle w:val="eop"/>
+          <w:rFonts w:ascii="Arial" w:eastAsiaTheme="minorEastAsia" w:hAnsi="Arial" w:cs="Arial"/>
+        </w:rPr>
+        <w:t> </w:t>
+      </w:r>
+    </w:p>
+    <w:p>
+      <w:pPr>
+        <w:rPr>
+          <w:rStyle w:val="nfasisintenso"/>
+        </w:rPr>
+      </w:pPr>
+    </w:p>
+    <w:p>
+      <w:pPr>
+        <w:rPr>
+          <w:rStyle w:val="nfasisintenso"/>
+        </w:rPr>
+      </w:pPr>
+      <w:r>
+        <w:rPr>
+          <w:rStyle w:val="nfasisintenso"/>
+        </w:rPr>
+        <w:t>Evaluación del Uso de Memoria:</w:t>
+      </w:r>
+    </w:p>
+    <w:p>
+      <w:pPr>
+        <w:pStyle w:val="paragraph"/>
+        <w:spacing w:before="0" w:beforeAutospacing="0" w:after="0" w:afterAutospacing="0"/>
+        <w:jc w:val="both"/>
+        <w:textAlignment w:val="baseline"/>
+        <w:rPr>
+          <w:rFonts w:ascii="Arial" w:hAnsi="Arial" w:cs="Arial"/>
+          <w:sz w:val="18"/>
+          <w:szCs w:val="18"/>
+        </w:rPr>
+      </w:pPr>
+      <w:r>
+        <w:rPr>
+          <w:rStyle w:val="nfasisintenso"/>
+          <w:i w:val="0"/>
+          <w:iCs w:val="0"/>
+          <w:noProof/>
+        </w:rPr>
+        <w:drawing>
+          <wp:inline distT="0" distB="0" distL="0" distR="0" wp14:anchorId="66AE1A0F" wp14:editId="59F974A5">
+            <wp:extent cx="5288280" cy="2644140"/>
+            <wp:effectExtent l="0" t="0" r="7620" b="3810"/>
+            <wp:docPr id="6" name="Imagen 6" descr="Gráfico, Gráfico de líneas&#10;&#10;Descripción generada automáticamente"/>
+            <wp:cNvGraphicFramePr>
+              <a:graphicFrameLocks xmlns:a="http://schemas.openxmlformats.org/drawingml/2006/main" noChangeAspect="1"/>
+            </wp:cNvGraphicFramePr>
+            <a:graphic xmlns:a="http://schemas.openxmlformats.org/drawingml/2006/main">
+              <a:graphicData uri="http://schemas.openxmlformats.org/drawingml/2006/picture">
+                <pic:pic xmlns:pic="http://schemas.openxmlformats.org/drawingml/2006/picture">
+                  <pic:nvPicPr>
+                    <pic:cNvPr id="6" name="Imagen 6" descr="Gráfico, Gráfico de líneas&#10;&#10;Descripción generada automáticamente"/>
+                    <pic:cNvPicPr>
+                      <a:picLocks noChangeAspect="1" noChangeArrowheads="1"/>
+                    </pic:cNvPicPr>
+                  </pic:nvPicPr>
+                  <pic:blipFill>
+                    <a:blip r:embed="rId13">
+                      <a:extLst>
+                        <a:ext uri="{28A0092B-C50C-407E-A947-70E740481C1C}">
+                          <a14:useLocalDpi xmlns:a14="http://schemas.microsoft.com/office/drawing/2010/main" val="0"/>
+                        </a:ext>
+                      </a:extLst>
+                    </a:blip>
+                    <a:srcRect/>
+                    <a:stretch>
+                      <a:fillRect/>
+                    </a:stretch>
+                  </pic:blipFill>
+                  <pic:spPr bwMode="auto">
+                    <a:xfrm>
+                      <a:off x="0" y="0"/>
+                      <a:ext cx="5288280" cy="2644140"/>
+                    </a:xfrm>
+                    <a:prstGeom prst="rect">
+                      <a:avLst/>
+                    </a:prstGeom>
+                    <a:noFill/>
+                    <a:ln>
+                      <a:noFill/>
+                    </a:ln>
+                  </pic:spPr>
+                </pic:pic>
+              </a:graphicData>
+            </a:graphic>
+          </wp:inline>
+        </w:drawing>
+      </w:r>
+      <w:r>
+        <w:rPr>
+          <w:rFonts w:ascii="Aptos" w:hAnsi="Aptos"/>
+          <w:color w:val="000000"/>
+          <w:shd w:val="clear" w:color="auto" w:fill="FFFFFF"/>
+          <w:lang w:val="es-ES"/>
+        </w:rPr>
+        <w:br/>
+      </w:r>
+      <w:r>
+        <w:rPr>
+          <w:rStyle w:val="normaltextrun"/>
+          <w:rFonts w:ascii="Arial" w:hAnsi="Arial" w:cs="Arial"/>
+          <w:lang w:val="es-ES"/>
+        </w:rPr>
+        <w:t>Esta gráfica muestra el uso de memoria a lo largo de 100 ejecuciones del BFOA Paralelo</w:t>
+      </w:r>
+      <w:r>
+        <w:rPr>
+          <w:rStyle w:val="eop"/>
+          <w:rFonts w:ascii="Arial" w:eastAsiaTheme="minorEastAsia" w:hAnsi="Arial" w:cs="Arial"/>
+        </w:rPr>
+        <w:t> </w:t>
+      </w:r>
+    </w:p>
+    <w:p>
+      <w:pPr>
+        <w:pStyle w:val="paragraph"/>
+        <w:spacing w:before="0" w:beforeAutospacing="0" w:after="0" w:afterAutospacing="0"/>
+        <w:jc w:val="both"/>
+        <w:textAlignment w:val="baseline"/>
+        <w:rPr>
+          <w:rFonts w:ascii="Arial" w:hAnsi="Arial" w:cs="Arial"/>
+          <w:sz w:val="18"/>
+          <w:szCs w:val="18"/>
+        </w:rPr>
+      </w:pPr>
+      <w:r>
+        <w:rPr>
+          <w:rStyle w:val="normaltextrun"/>
+          <w:rFonts w:ascii="Arial" w:hAnsi="Arial" w:cs="Arial"/>
+          <w:lang w:val="es-ES"/>
+        </w:rPr>
+        <w:t>Si analizamos detenidamente la gráfica podemos observar que, en las primeras ejecuciones, el consumo de memoria aumenta rápidamente hasta alcanzar un valor estable cercano a 3000 MB. Esto sugiere que el algoritmo carga datos o inicializa estructuras en las primeras iteraciones antes de estabilizar su uso de memoria.</w:t>
+      </w:r>
+      <w:r>
+        <w:rPr>
+          <w:rStyle w:val="eop"/>
+          <w:rFonts w:ascii="Arial" w:eastAsiaTheme="minorEastAsia" w:hAnsi="Arial" w:cs="Arial"/>
+        </w:rPr>
+        <w:t> </w:t>
+      </w:r>
+    </w:p>
+    <w:p>
+      <w:pPr>
+        <w:pStyle w:val="paragraph"/>
+        <w:spacing w:before="0" w:beforeAutospacing="0" w:after="0" w:afterAutospacing="0"/>
+        <w:jc w:val="both"/>
+        <w:textAlignment w:val="baseline"/>
+        <w:rPr>
+          <w:rFonts w:ascii="Arial" w:hAnsi="Arial" w:cs="Arial"/>
+          <w:sz w:val="18"/>
+          <w:szCs w:val="18"/>
+        </w:rPr>
+      </w:pPr>
+      <w:r>
+        <w:rPr>
+          <w:rStyle w:val="normaltextrun"/>
+          <w:rFonts w:ascii="Arial" w:hAnsi="Arial" w:cs="Arial"/>
+          <w:lang w:val="es-ES"/>
+        </w:rPr>
+        <w:t>Después del incremento inicial, el consumo se mantiene relativamente constante, con solo pequeñas fluctuaciones. Esto indica que el algoritmo no está experimentando problemas graves de consumo de memoria.</w:t>
+      </w:r>
+      <w:r>
+        <w:rPr>
+          <w:rStyle w:val="eop"/>
+          <w:rFonts w:ascii="Arial" w:eastAsiaTheme="minorEastAsia" w:hAnsi="Arial" w:cs="Arial"/>
+        </w:rPr>
+        <w:t> </w:t>
+      </w:r>
+    </w:p>
+    <w:p>
+      <w:pPr>
+        <w:pStyle w:val="paragraph"/>
+        <w:spacing w:before="0" w:beforeAutospacing="0" w:after="0" w:afterAutospacing="0"/>
+        <w:jc w:val="both"/>
+        <w:textAlignment w:val="baseline"/>
+        <w:rPr>
+          <w:rFonts w:ascii="Arial" w:hAnsi="Arial" w:cs="Arial"/>
+          <w:sz w:val="18"/>
+          <w:szCs w:val="18"/>
+        </w:rPr>
+      </w:pPr>
+      <w:r>
+        <w:rPr>
+          <w:rStyle w:val="normaltextrun"/>
+          <w:rFonts w:ascii="Arial" w:hAnsi="Arial" w:cs="Arial"/>
+          <w:lang w:val="es-ES"/>
+        </w:rPr>
+        <w:t xml:space="preserve">Además de que el consumo de aproximadamente 3 GB representa un uso de </w:t>
+      </w:r>
+      <w:proofErr w:type="spellStart"/>
+      <w:r>
+        <w:rPr>
+          <w:rStyle w:val="normaltextrun"/>
+          <w:rFonts w:ascii="Arial" w:hAnsi="Arial" w:cs="Arial"/>
+          <w:lang w:val="es-ES"/>
+        </w:rPr>
+        <w:t>memroia</w:t>
+      </w:r>
+      <w:proofErr w:type="spellEnd"/>
+      <w:r>
+        <w:rPr>
+          <w:rStyle w:val="normaltextrun"/>
+          <w:rFonts w:ascii="Arial" w:hAnsi="Arial" w:cs="Arial"/>
+          <w:lang w:val="es-ES"/>
+        </w:rPr>
+        <w:t xml:space="preserve"> significativo, lo que sugiere que el algoritmo maneja grandes volúmenes de datos o estructuras complejas. Esto puede deberse a la cantidad de bacterias simuladas, la matriz de similitud </w:t>
+      </w:r>
+      <w:proofErr w:type="spellStart"/>
+      <w:r>
+        <w:rPr>
+          <w:rStyle w:val="normaltextrun"/>
+          <w:rFonts w:ascii="Arial" w:hAnsi="Arial" w:cs="Arial"/>
+          <w:lang w:val="es-ES"/>
+        </w:rPr>
+        <w:t>Blosum</w:t>
+      </w:r>
+      <w:proofErr w:type="spellEnd"/>
+      <w:r>
+        <w:rPr>
+          <w:rStyle w:val="normaltextrun"/>
+          <w:rFonts w:ascii="Arial" w:hAnsi="Arial" w:cs="Arial"/>
+          <w:lang w:val="es-ES"/>
+        </w:rPr>
+        <w:t xml:space="preserve"> o la paralelización.</w:t>
+      </w:r>
+      <w:r>
+        <w:rPr>
+          <w:rStyle w:val="eop"/>
+          <w:rFonts w:ascii="Arial" w:eastAsiaTheme="minorEastAsia" w:hAnsi="Arial" w:cs="Arial"/>
+        </w:rPr>
+        <w:t> </w:t>
+      </w:r>
+    </w:p>
+    <w:p>
+      <w:pPr>
+        <w:rPr>
+          <w:rStyle w:val="nfasisintenso"/>
+        </w:rPr>
+      </w:pPr>
+    </w:p>
+    <w:p>
+      <w:pPr>
+        <w:pStyle w:val="Ttulo1"/>
+      </w:pPr>
+    </w:p>
+    <w:p>
+      <w:pPr>
+        <w:rPr>
+          <w:rFonts w:asciiTheme="majorHAnsi" w:eastAsiaTheme="majorEastAsia" w:hAnsiTheme="majorHAnsi" w:cstheme="majorBidi"/>
+          <w:color w:val="2F5496" w:themeColor="accent1" w:themeShade="BF"/>
+          <w:sz w:val="32"/>
+          <w:szCs w:val="32"/>
+        </w:rPr>
+      </w:pPr>
+      <w:r>
+        <w:br w:type="page"/>
+      </w:r>
+    </w:p>
+    <w:p>
+      <w:pPr>
+        <w:pStyle w:val="Ttulo1"/>
+      </w:pPr>
+      <w:r>
+        <w:lastRenderedPageBreak/>
+        <w:t>Referencias</w:t>
+      </w:r>
+    </w:p>
+    <w:p>
+      <w:pPr>
+        <w:pStyle w:val="Prrafodelista"/>
+        <w:numPr>
+          <w:ilvl w:val="0"/>
+          <w:numId w:val="4"/>
+        </w:numPr>
         <w:rPr>
           <w:rFonts w:ascii="Arial" w:hAnsi="Arial" w:cs="Arial"/>
           <w:sz w:val="24"/>
@@ -1973,7 +3476,7 @@
         </w:rPr>
         <w:t xml:space="preserve">*, 27(10), 1457-1472. </w:t>
       </w:r>
-      <w:hyperlink r:id="rId8" w:history="1">
+      <w:hyperlink r:id="rId14" w:history="1">
         <w:r>
           <w:rPr>
             <w:rStyle w:val="Hipervnculo"/>
@@ -2040,7 +3543,7 @@
         </w:rPr>
         <w:t xml:space="preserve"> Retrieved from </w:t>
       </w:r>
-      <w:hyperlink r:id="rId9" w:history="1">
+      <w:hyperlink r:id="rId15" w:history="1">
         <w:r>
           <w:rPr>
             <w:rStyle w:val="Hipervnculo"/>
@@ -2162,7 +3665,7 @@
         </w:rPr>
         <w:t xml:space="preserve"> Retrieved from </w:t>
       </w:r>
-      <w:hyperlink r:id="rId10" w:history="1">
+      <w:hyperlink r:id="rId16" w:history="1">
         <w:r>
           <w:rPr>
             <w:rStyle w:val="Hipervnculo"/>
@@ -2183,17 +3686,7 @@
           <w:szCs w:val="24"/>
           <w:lang w:val="en-US"/>
         </w:rPr>
-        <w:t>.</w:t>
-      </w:r>
-      <w:r>
-        <w:rPr>
-          <w:rFonts w:ascii="Arial" w:hAnsi="Arial" w:cs="Arial"/>
-          <w:color w:val="000000"/>
-          <w:sz w:val="24"/>
-          <w:szCs w:val="24"/>
-          <w:lang w:val="en-US"/>
-        </w:rPr>
-        <w:t xml:space="preserve"> </w:t>
+        <w:t xml:space="preserve">. </w:t>
       </w:r>
       <w:r>
         <w:rPr>
@@ -2302,7 +3795,7 @@
         </w:rPr>
         <w:t xml:space="preserve"> </w:t>
       </w:r>
-      <w:hyperlink r:id="rId11" w:history="1">
+      <w:hyperlink r:id="rId17" w:history="1">
         <w:r>
           <w:rPr>
             <w:rStyle w:val="Hipervnculo"/>
@@ -2383,7 +3876,7 @@
         </w:rPr>
         <w:t xml:space="preserve"> Retrieved from </w:t>
       </w:r>
-      <w:hyperlink r:id="rId12" w:history="1">
+      <w:hyperlink r:id="rId18" w:history="1">
         <w:r>
           <w:rPr>
             <w:rStyle w:val="Hipervnculo"/>
@@ -2405,6 +3898,426 @@
           <w:lang w:val="en-US"/>
         </w:rPr>
         <w:t>.</w:t>
+      </w:r>
+    </w:p>
+    <w:p>
+      <w:pPr>
+        <w:pStyle w:val="paragraph"/>
+        <w:numPr>
+          <w:ilvl w:val="0"/>
+          <w:numId w:val="4"/>
+        </w:numPr>
+        <w:spacing w:before="0" w:beforeAutospacing="0" w:after="0" w:afterAutospacing="0"/>
+        <w:jc w:val="both"/>
+        <w:textAlignment w:val="baseline"/>
+        <w:rPr>
+          <w:rFonts w:ascii="Arial" w:hAnsi="Arial" w:cs="Arial"/>
+        </w:rPr>
+      </w:pPr>
+      <w:r>
+        <w:rPr>
+          <w:rStyle w:val="normaltextrun"/>
+          <w:rFonts w:ascii="Arial" w:hAnsi="Arial" w:cs="Arial"/>
+          <w:color w:val="000000"/>
+          <w:lang w:val="en-US"/>
+        </w:rPr>
+        <w:t xml:space="preserve">Lai, X., Feng, Y., Pollard, J., Chin, J., Rybak, M., Bucki, R., </w:t>
+      </w:r>
+      <w:proofErr w:type="spellStart"/>
+      <w:r>
+        <w:rPr>
+          <w:rStyle w:val="normaltextrun"/>
+          <w:rFonts w:ascii="Arial" w:hAnsi="Arial" w:cs="Arial"/>
+          <w:color w:val="000000"/>
+          <w:lang w:val="en-US"/>
+        </w:rPr>
+        <w:t>Epand</w:t>
+      </w:r>
+      <w:proofErr w:type="spellEnd"/>
+      <w:r>
+        <w:rPr>
+          <w:rStyle w:val="normaltextrun"/>
+          <w:rFonts w:ascii="Arial" w:hAnsi="Arial" w:cs="Arial"/>
+          <w:color w:val="000000"/>
+          <w:lang w:val="en-US"/>
+        </w:rPr>
+        <w:t xml:space="preserve">, R., </w:t>
+      </w:r>
+      <w:proofErr w:type="spellStart"/>
+      <w:r>
+        <w:rPr>
+          <w:rStyle w:val="normaltextrun"/>
+          <w:rFonts w:ascii="Arial" w:hAnsi="Arial" w:cs="Arial"/>
+          <w:color w:val="000000"/>
+          <w:lang w:val="en-US"/>
+        </w:rPr>
+        <w:t>Epand</w:t>
+      </w:r>
+      <w:proofErr w:type="spellEnd"/>
+      <w:r>
+        <w:rPr>
+          <w:rStyle w:val="normaltextrun"/>
+          <w:rFonts w:ascii="Arial" w:hAnsi="Arial" w:cs="Arial"/>
+          <w:color w:val="000000"/>
+          <w:lang w:val="en-US"/>
+        </w:rPr>
+        <w:t xml:space="preserve">, R., &amp; </w:t>
+      </w:r>
+      <w:r>
+        <w:rPr>
+          <w:rStyle w:val="tabchar"/>
+          <w:rFonts w:ascii="Arial" w:eastAsiaTheme="majorEastAsia" w:hAnsi="Arial" w:cs="Arial"/>
+          <w:color w:val="000000"/>
+          <w:lang w:val="en-US"/>
+        </w:rPr>
+        <w:tab/>
+      </w:r>
+      <w:r>
+        <w:rPr>
+          <w:rStyle w:val="tabchar"/>
+          <w:rFonts w:ascii="Arial" w:eastAsiaTheme="majorEastAsia" w:hAnsi="Arial" w:cs="Arial"/>
+          <w:lang w:val="en-US"/>
+        </w:rPr>
+        <w:tab/>
+      </w:r>
+      <w:r>
+        <w:rPr>
+          <w:rStyle w:val="normaltextrun"/>
+          <w:rFonts w:ascii="Arial" w:hAnsi="Arial" w:cs="Arial"/>
+          <w:color w:val="000000"/>
+          <w:lang w:val="en-US"/>
+        </w:rPr>
+        <w:t xml:space="preserve">Savage, P. (2008). </w:t>
+      </w:r>
+      <w:proofErr w:type="spellStart"/>
+      <w:r>
+        <w:rPr>
+          <w:rStyle w:val="normaltextrun"/>
+          <w:rFonts w:ascii="Arial" w:hAnsi="Arial" w:cs="Arial"/>
+          <w:color w:val="000000"/>
+          <w:lang w:val="en-US"/>
+        </w:rPr>
+        <w:t>Ceragenins</w:t>
+      </w:r>
+      <w:proofErr w:type="spellEnd"/>
+      <w:r>
+        <w:rPr>
+          <w:rStyle w:val="normaltextrun"/>
+          <w:rFonts w:ascii="Arial" w:hAnsi="Arial" w:cs="Arial"/>
+          <w:color w:val="000000"/>
+          <w:lang w:val="en-US"/>
+        </w:rPr>
+        <w:t xml:space="preserve">: cholic acid-based mimics of antimicrobial </w:t>
+      </w:r>
+      <w:r>
+        <w:rPr>
+          <w:rStyle w:val="tabchar"/>
+          <w:rFonts w:ascii="Arial" w:eastAsiaTheme="majorEastAsia" w:hAnsi="Arial" w:cs="Arial"/>
+          <w:color w:val="000000"/>
+          <w:lang w:val="en-US"/>
+        </w:rPr>
+        <w:tab/>
+      </w:r>
+      <w:r>
+        <w:rPr>
+          <w:rStyle w:val="tabchar"/>
+          <w:rFonts w:ascii="Arial" w:eastAsiaTheme="majorEastAsia" w:hAnsi="Arial" w:cs="Arial"/>
+          <w:lang w:val="en-US"/>
+        </w:rPr>
+        <w:tab/>
+      </w:r>
+      <w:proofErr w:type="gramStart"/>
+      <w:r>
+        <w:rPr>
+          <w:rStyle w:val="normaltextrun"/>
+          <w:rFonts w:ascii="Arial" w:hAnsi="Arial" w:cs="Arial"/>
+          <w:color w:val="000000"/>
+          <w:lang w:val="en-US"/>
+        </w:rPr>
+        <w:t>peptides..</w:t>
+      </w:r>
+      <w:proofErr w:type="gramEnd"/>
+      <w:r>
+        <w:rPr>
+          <w:rStyle w:val="normaltextrun"/>
+          <w:rFonts w:ascii="Arial" w:hAnsi="Arial" w:cs="Arial"/>
+          <w:color w:val="000000"/>
+          <w:lang w:val="en-US"/>
+        </w:rPr>
+        <w:t xml:space="preserve"> Accounts of chemical research, 41 10, 1233-40. </w:t>
+      </w:r>
+      <w:r>
+        <w:rPr>
+          <w:rStyle w:val="tabchar"/>
+          <w:rFonts w:ascii="Arial" w:eastAsiaTheme="majorEastAsia" w:hAnsi="Arial" w:cs="Arial"/>
+          <w:color w:val="000000"/>
+          <w:lang w:val="en-US"/>
+        </w:rPr>
+        <w:tab/>
+      </w:r>
+      <w:r>
+        <w:rPr>
+          <w:rStyle w:val="tabchar"/>
+          <w:rFonts w:ascii="Arial" w:eastAsiaTheme="majorEastAsia" w:hAnsi="Arial" w:cs="Arial"/>
+          <w:lang w:val="en-US"/>
+        </w:rPr>
+        <w:tab/>
+      </w:r>
+      <w:r>
+        <w:rPr>
+          <w:rStyle w:val="tabchar"/>
+          <w:rFonts w:ascii="Arial" w:eastAsiaTheme="majorEastAsia" w:hAnsi="Arial" w:cs="Arial"/>
+          <w:lang w:val="en-US"/>
+        </w:rPr>
+        <w:tab/>
+      </w:r>
+      <w:r>
+        <w:rPr>
+          <w:rStyle w:val="tabchar"/>
+          <w:rFonts w:ascii="Arial" w:eastAsiaTheme="majorEastAsia" w:hAnsi="Arial" w:cs="Arial"/>
+          <w:lang w:val="en-US"/>
+        </w:rPr>
+        <w:tab/>
+      </w:r>
+      <w:hyperlink r:id="rId19" w:tgtFrame="_blank" w:history="1">
+        <w:r>
+          <w:rPr>
+            <w:rStyle w:val="normaltextrun"/>
+            <w:rFonts w:ascii="Arial" w:hAnsi="Arial" w:cs="Arial"/>
+            <w:color w:val="467886"/>
+            <w:u w:val="single"/>
+            <w:lang w:val="en-US"/>
+          </w:rPr>
+          <w:t>https://doi.org/10.1021/ar700270t</w:t>
+        </w:r>
+      </w:hyperlink>
+      <w:r>
+        <w:rPr>
+          <w:rStyle w:val="normaltextrun"/>
+          <w:rFonts w:ascii="Arial" w:hAnsi="Arial" w:cs="Arial"/>
+          <w:color w:val="000000"/>
+          <w:lang w:val="en-US"/>
+        </w:rPr>
+        <w:t>.</w:t>
+      </w:r>
+      <w:r>
+        <w:rPr>
+          <w:rStyle w:val="eop"/>
+          <w:rFonts w:ascii="Arial" w:hAnsi="Arial" w:cs="Arial"/>
+          <w:color w:val="000000"/>
+        </w:rPr>
+        <w:t> </w:t>
+      </w:r>
+    </w:p>
+    <w:p>
+      <w:pPr>
+        <w:pStyle w:val="paragraph"/>
+        <w:numPr>
+          <w:ilvl w:val="0"/>
+          <w:numId w:val="4"/>
+        </w:numPr>
+        <w:spacing w:before="0" w:beforeAutospacing="0" w:after="0" w:afterAutospacing="0"/>
+        <w:jc w:val="both"/>
+        <w:textAlignment w:val="baseline"/>
+        <w:rPr>
+          <w:rFonts w:ascii="Arial" w:hAnsi="Arial" w:cs="Arial"/>
+        </w:rPr>
+      </w:pPr>
+      <w:r>
+        <w:rPr>
+          <w:rStyle w:val="normaltextrun"/>
+          <w:rFonts w:ascii="Arial" w:hAnsi="Arial" w:cs="Arial"/>
+          <w:color w:val="000000"/>
+          <w:lang w:val="en-US"/>
+        </w:rPr>
+        <w:t xml:space="preserve">Patteson, A., Gopinath, A., Gopinath, A., </w:t>
+      </w:r>
+      <w:proofErr w:type="spellStart"/>
+      <w:r>
+        <w:rPr>
+          <w:rStyle w:val="normaltextrun"/>
+          <w:rFonts w:ascii="Arial" w:hAnsi="Arial" w:cs="Arial"/>
+          <w:color w:val="000000"/>
+          <w:lang w:val="en-US"/>
+        </w:rPr>
+        <w:t>Goulian</w:t>
+      </w:r>
+      <w:proofErr w:type="spellEnd"/>
+      <w:r>
+        <w:rPr>
+          <w:rStyle w:val="normaltextrun"/>
+          <w:rFonts w:ascii="Arial" w:hAnsi="Arial" w:cs="Arial"/>
+          <w:color w:val="000000"/>
+          <w:lang w:val="en-US"/>
+        </w:rPr>
+        <w:t xml:space="preserve">, M., &amp; Arratia, P. (2015). Running and </w:t>
+      </w:r>
+      <w:r>
+        <w:rPr>
+          <w:rStyle w:val="tabchar"/>
+          <w:rFonts w:ascii="Arial" w:eastAsiaTheme="majorEastAsia" w:hAnsi="Arial" w:cs="Arial"/>
+          <w:color w:val="000000"/>
+          <w:lang w:val="en-US"/>
+        </w:rPr>
+        <w:tab/>
+      </w:r>
+      <w:r>
+        <w:rPr>
+          <w:rStyle w:val="normaltextrun"/>
+          <w:rFonts w:ascii="Arial" w:hAnsi="Arial" w:cs="Arial"/>
+          <w:color w:val="000000"/>
+          <w:lang w:val="en-US"/>
+        </w:rPr>
+        <w:t xml:space="preserve">tumbling with E. coli in polymeric solutions. Scientific Reports, 5. </w:t>
+      </w:r>
+      <w:r>
+        <w:rPr>
+          <w:rStyle w:val="tabchar"/>
+          <w:rFonts w:ascii="Arial" w:eastAsiaTheme="majorEastAsia" w:hAnsi="Arial" w:cs="Arial"/>
+          <w:color w:val="000000"/>
+          <w:lang w:val="en-US"/>
+        </w:rPr>
+        <w:tab/>
+      </w:r>
+      <w:r>
+        <w:rPr>
+          <w:rStyle w:val="tabchar"/>
+          <w:rFonts w:ascii="Arial" w:eastAsiaTheme="majorEastAsia" w:hAnsi="Arial" w:cs="Arial"/>
+          <w:lang w:val="en-US"/>
+        </w:rPr>
+        <w:tab/>
+      </w:r>
+      <w:r>
+        <w:rPr>
+          <w:rStyle w:val="tabchar"/>
+          <w:rFonts w:ascii="Arial" w:eastAsiaTheme="majorEastAsia" w:hAnsi="Arial" w:cs="Arial"/>
+          <w:lang w:val="en-US"/>
+        </w:rPr>
+        <w:tab/>
+      </w:r>
+      <w:r>
+        <w:rPr>
+          <w:rStyle w:val="tabchar"/>
+          <w:rFonts w:ascii="Arial" w:eastAsiaTheme="majorEastAsia" w:hAnsi="Arial" w:cs="Arial"/>
+          <w:lang w:val="en-US"/>
+        </w:rPr>
+        <w:tab/>
+      </w:r>
+      <w:hyperlink r:id="rId20" w:tgtFrame="_blank" w:history="1">
+        <w:r>
+          <w:rPr>
+            <w:rStyle w:val="normaltextrun"/>
+            <w:rFonts w:ascii="Arial" w:hAnsi="Arial" w:cs="Arial"/>
+            <w:color w:val="467886"/>
+            <w:u w:val="single"/>
+            <w:lang w:val="en-US"/>
+          </w:rPr>
+          <w:t>https://doi.org/10.1038/srep15761</w:t>
+        </w:r>
+      </w:hyperlink>
+      <w:r>
+        <w:rPr>
+          <w:rStyle w:val="normaltextrun"/>
+          <w:rFonts w:ascii="Arial" w:hAnsi="Arial" w:cs="Arial"/>
+          <w:color w:val="000000"/>
+          <w:lang w:val="en-US"/>
+        </w:rPr>
+        <w:t>.</w:t>
+      </w:r>
+      <w:r>
+        <w:rPr>
+          <w:rStyle w:val="eop"/>
+          <w:rFonts w:ascii="Arial" w:hAnsi="Arial" w:cs="Arial"/>
+          <w:color w:val="000000"/>
+        </w:rPr>
+        <w:t> </w:t>
+      </w:r>
+    </w:p>
+    <w:p>
+      <w:pPr>
+        <w:pStyle w:val="paragraph"/>
+        <w:numPr>
+          <w:ilvl w:val="0"/>
+          <w:numId w:val="4"/>
+        </w:numPr>
+        <w:spacing w:before="0" w:beforeAutospacing="0" w:after="0" w:afterAutospacing="0"/>
+        <w:jc w:val="both"/>
+        <w:textAlignment w:val="baseline"/>
+        <w:rPr>
+          <w:rFonts w:ascii="Arial" w:hAnsi="Arial" w:cs="Arial"/>
+          <w:lang w:val="en-US"/>
+        </w:rPr>
+      </w:pPr>
+      <w:r>
+        <w:rPr>
+          <w:rStyle w:val="normaltextrun"/>
+          <w:rFonts w:ascii="Arial" w:hAnsi="Arial" w:cs="Arial"/>
+          <w:color w:val="000000"/>
+          <w:lang w:val="en-US"/>
+        </w:rPr>
+        <w:t xml:space="preserve">Adler, J. (1966). Chemotaxis in Bacteria. Science, 153, 708 - 716. </w:t>
+      </w:r>
+      <w:r>
+        <w:rPr>
+          <w:rStyle w:val="tabchar"/>
+          <w:rFonts w:ascii="Arial" w:eastAsiaTheme="majorEastAsia" w:hAnsi="Arial" w:cs="Arial"/>
+          <w:color w:val="000000"/>
+          <w:lang w:val="en-US"/>
+        </w:rPr>
+        <w:tab/>
+      </w:r>
+      <w:r>
+        <w:rPr>
+          <w:rStyle w:val="tabchar"/>
+          <w:rFonts w:ascii="Arial" w:eastAsiaTheme="majorEastAsia" w:hAnsi="Arial" w:cs="Arial"/>
+          <w:lang w:val="en-US"/>
+        </w:rPr>
+        <w:tab/>
+      </w:r>
+      <w:r>
+        <w:rPr>
+          <w:rStyle w:val="tabchar"/>
+          <w:rFonts w:ascii="Arial" w:eastAsiaTheme="majorEastAsia" w:hAnsi="Arial" w:cs="Arial"/>
+          <w:lang w:val="en-US"/>
+        </w:rPr>
+        <w:tab/>
+      </w:r>
+      <w:r>
+        <w:rPr>
+          <w:rStyle w:val="tabchar"/>
+          <w:rFonts w:ascii="Arial" w:eastAsiaTheme="majorEastAsia" w:hAnsi="Arial" w:cs="Arial"/>
+          <w:lang w:val="en-US"/>
+        </w:rPr>
+        <w:tab/>
+      </w:r>
+      <w:hyperlink r:id="rId21" w:tgtFrame="_blank" w:history="1">
+        <w:r>
+          <w:rPr>
+            <w:rStyle w:val="normaltextrun"/>
+            <w:rFonts w:ascii="Arial" w:hAnsi="Arial" w:cs="Arial"/>
+            <w:color w:val="000000"/>
+            <w:lang w:val="en-US"/>
+          </w:rPr>
+          <w:t>https://doi.org/10.1126/science.153.3737.708</w:t>
+        </w:r>
+      </w:hyperlink>
+      <w:r>
+        <w:rPr>
+          <w:rStyle w:val="normaltextrun"/>
+          <w:rFonts w:ascii="Arial" w:hAnsi="Arial" w:cs="Arial"/>
+          <w:color w:val="000000"/>
+          <w:lang w:val="en-US"/>
+        </w:rPr>
+        <w:t>.</w:t>
+      </w:r>
+      <w:r>
+        <w:rPr>
+          <w:rStyle w:val="eop"/>
+          <w:rFonts w:ascii="Arial" w:hAnsi="Arial" w:cs="Arial"/>
+          <w:color w:val="000000"/>
+          <w:lang w:val="en-US"/>
+        </w:rPr>
+        <w:t> </w:t>
       </w:r>
     </w:p>
     <w:sectPr>
@@ -2713,7 +4626,7 @@
   <w:abstractNum w:abstractNumId="3" w15:restartNumberingAfterBreak="0">
     <w:nsid w:val="48912158"/>
     <w:multiLevelType w:val="hybridMultilevel"/>
-    <w:tmpl w:val="A7DE7CF2"/>
+    <w:tmpl w:val="3A5898F4"/>
     <w:lvl w:ilvl="0" w:tplc="080A0001">
       <w:start w:val="1"/>
       <w:numFmt w:val="bullet"/>
@@ -3833,6 +5746,47 @@
       <w:shd w:val="clear" w:color="auto" w:fill="E1DFDD"/>
     </w:rPr>
   </w:style>
+  <w:style w:type="character" w:styleId="nfasisintenso">
+    <w:name w:val="Intense Emphasis"/>
+    <w:basedOn w:val="Fuentedeprrafopredeter"/>
+    <w:uiPriority w:val="21"/>
+    <w:qFormat/>
+    <w:rsid w:val="0027158E"/>
+    <w:rPr>
+      <w:i/>
+      <w:iCs/>
+      <w:color w:val="4472C4" w:themeColor="accent1"/>
+    </w:rPr>
+  </w:style>
+  <w:style w:type="paragraph" w:customStyle="1" w:styleId="paragraph">
+    <w:name w:val="paragraph"/>
+    <w:basedOn w:val="Normal"/>
+    <w:rsid w:val="0027158E"/>
+    <w:pPr>
+      <w:spacing w:before="100" w:beforeAutospacing="1" w:after="100" w:afterAutospacing="1" w:line="240" w:lineRule="auto"/>
+    </w:pPr>
+    <w:rPr>
+      <w:rFonts w:ascii="Times New Roman" w:eastAsia="Times New Roman" w:hAnsi="Times New Roman" w:cs="Times New Roman"/>
+      <w:sz w:val="24"/>
+      <w:szCs w:val="24"/>
+      <w:lang w:eastAsia="es-MX"/>
+    </w:rPr>
+  </w:style>
+  <w:style w:type="character" w:customStyle="1" w:styleId="normaltextrun">
+    <w:name w:val="normaltextrun"/>
+    <w:basedOn w:val="Fuentedeprrafopredeter"/>
+    <w:rsid w:val="0027158E"/>
+  </w:style>
+  <w:style w:type="character" w:customStyle="1" w:styleId="tabchar">
+    <w:name w:val="tabchar"/>
+    <w:basedOn w:val="Fuentedeprrafopredeter"/>
+    <w:rsid w:val="0027158E"/>
+  </w:style>
+  <w:style w:type="character" w:customStyle="1" w:styleId="eop">
+    <w:name w:val="eop"/>
+    <w:basedOn w:val="Fuentedeprrafopredeter"/>
+    <w:rsid w:val="0027158E"/>
+  </w:style>
 </w:styles>
 </file>
 
@@ -4132,6 +6086,15 @@
 </file>
 
 <file path=customXml/item1.xml><?xml version="1.0" encoding="utf-8"?>
+<?mso-contentType ?>
+<FormTemplates xmlns="http://schemas.microsoft.com/sharepoint/v3/contenttype/forms">
+  <Display>DocumentLibraryForm</Display>
+  <Edit>DocumentLibraryForm</Edit>
+  <New>DocumentLibraryForm</New>
+</FormTemplates>
+</file>
+
+<file path=customXml/item2.xml><?xml version="1.0" encoding="utf-8"?>
 <ct:contentTypeSchema xmlns:ct="http://schemas.microsoft.com/office/2006/metadata/contentType" xmlns:ma="http://schemas.microsoft.com/office/2006/metadata/properties/metaAttributes" ct:_="" ma:_="" ma:contentTypeName="Documento" ma:contentTypeID="0x010100C3CACA56C297E94BBECEAE53305E8AA9" ma:contentTypeVersion="13" ma:contentTypeDescription="Crear nuevo documento." ma:contentTypeScope="" ma:versionID="e2f77d7045166b05b9c8de5dcfeb8711">
   <xsd:schema xmlns:xsd="http://www.w3.org/2001/XMLSchema" xmlns:xs="http://www.w3.org/2001/XMLSchema" xmlns:p="http://schemas.microsoft.com/office/2006/metadata/properties" xmlns:ns3="567bc0c2-f64d-43a4-98dc-72975bf505fe" xmlns:ns4="55b7de54-3341-433a-865f-eddd6972a2bb" targetNamespace="http://schemas.microsoft.com/office/2006/metadata/properties" ma:root="true" ma:fieldsID="af2dde475c4d13828401f9d13a902184" ns3:_="" ns4:_="">
     <xsd:import namespace="567bc0c2-f64d-43a4-98dc-72975bf505fe"/>
@@ -4352,15 +6315,6 @@
 </ct:contentTypeSchema>
 </file>
 
-<file path=customXml/item2.xml><?xml version="1.0" encoding="utf-8"?>
-<?mso-contentType ?>
-<FormTemplates xmlns="http://schemas.microsoft.com/sharepoint/v3/contenttype/forms">
-  <Display>DocumentLibraryForm</Display>
-  <Edit>DocumentLibraryForm</Edit>
-  <New>DocumentLibraryForm</New>
-</FormTemplates>
-</file>
-
 <file path=customXml/item3.xml><?xml version="1.0" encoding="utf-8"?>
 <p:properties xmlns:p="http://schemas.microsoft.com/office/2006/metadata/properties" xmlns:xsi="http://www.w3.org/2001/XMLSchema-instance" xmlns:pc="http://schemas.microsoft.com/office/infopath/2007/PartnerControls">
   <documentManagement>
@@ -4370,6 +6324,14 @@
 </file>
 
 <file path=customXml/itemProps1.xml><?xml version="1.0" encoding="utf-8"?>
+<ds:datastoreItem xmlns:ds="http://schemas.openxmlformats.org/officeDocument/2006/customXml" ds:itemID="{446A6ECB-83D3-4BEC-9B86-19A19700B4E1}">
+  <ds:schemaRefs>
+    <ds:schemaRef ds:uri="http://schemas.microsoft.com/sharepoint/v3/contenttype/forms"/>
+  </ds:schemaRefs>
+</ds:datastoreItem>
+</file>
+
+<file path=customXml/itemProps2.xml><?xml version="1.0" encoding="utf-8"?>
 <ds:datastoreItem xmlns:ds="http://schemas.openxmlformats.org/officeDocument/2006/customXml" ds:itemID="{96ABC361-8808-4358-BA79-5478282F43DF}">
   <ds:schemaRefs>
     <ds:schemaRef ds:uri="http://schemas.microsoft.com/office/2006/metadata/contentType"/>
@@ -4388,14 +6350,6 @@
 </ds:datastoreItem>
 </file>
 
-<file path=customXml/itemProps2.xml><?xml version="1.0" encoding="utf-8"?>
-<ds:datastoreItem xmlns:ds="http://schemas.openxmlformats.org/officeDocument/2006/customXml" ds:itemID="{446A6ECB-83D3-4BEC-9B86-19A19700B4E1}">
-  <ds:schemaRefs>
-    <ds:schemaRef ds:uri="http://schemas.microsoft.com/sharepoint/v3/contenttype/forms"/>
-  </ds:schemaRefs>
-</ds:datastoreItem>
-</file>
-
 <file path=customXml/itemProps3.xml><?xml version="1.0" encoding="utf-8"?>
 <ds:datastoreItem xmlns:ds="http://schemas.openxmlformats.org/officeDocument/2006/customXml" ds:itemID="{A975324A-01CF-4A48-82AE-CB0B7BD3A74E}">
   <ds:schemaRefs>

</xml_diff>